<commit_message>
rev: data surat all
</commit_message>
<xml_diff>
--- a/public/templates/surat_pendaftaran_kanonik_perkawinan.docx
+++ b/public/templates/surat_pendaftaran_kanonik_perkawinan.docx
@@ -130,7 +130,7 @@
                 <w:kern w:val="0"/>
                 <w14:ligatures w14:val="none"/>
               </w:rPr>
-              <w:t>nama_lingkungan_istri</w:t>
+              <w:t>lingkungan_istri</w:t>
             </w:r>
             <w:proofErr w:type="spellEnd"/>
             <w:r>
@@ -1827,7 +1827,15 @@
                 <w:kern w:val="0"/>
                 <w14:ligatures w14:val="none"/>
               </w:rPr>
-              <w:t>nama_lingkungan_suami</w:t>
+              <w:t>lingkungan_</w:t>
+            </w:r>
+            <w:r>
+              <w:rPr>
+                <w:rFonts w:ascii="Times New Roman" w:eastAsia="Times New Roman" w:hAnsi="Times New Roman" w:cs="Times New Roman"/>
+                <w:kern w:val="0"/>
+                <w14:ligatures w14:val="none"/>
+              </w:rPr>
+              <w:t>suami</w:t>
             </w:r>
             <w:proofErr w:type="spellEnd"/>
             <w:r>
@@ -3380,7 +3388,25 @@
                 <w:lang w:val="sv-SE"/>
                 <w14:ligatures w14:val="none"/>
               </w:rPr>
-              <w:t xml:space="preserve">Tgl/ Bulan / Thn </w:t>
+              <w:t>Tgl/ Bulan / Thn</w:t>
+            </w:r>
+            <w:r>
+              <w:rPr>
+                <w:rFonts w:ascii="Times New Roman" w:eastAsia="Times New Roman" w:hAnsi="Times New Roman" w:cs="Times New Roman"/>
+                <w:kern w:val="0"/>
+                <w:lang w:val="sv-SE"/>
+                <w14:ligatures w14:val="none"/>
+              </w:rPr>
+              <w:t xml:space="preserve"> :</w:t>
+            </w:r>
+            <w:r>
+              <w:rPr>
+                <w:rFonts w:ascii="Times New Roman" w:eastAsia="Times New Roman" w:hAnsi="Times New Roman" w:cs="Times New Roman"/>
+                <w:kern w:val="0"/>
+                <w:lang w:val="sv-SE"/>
+                <w14:ligatures w14:val="none"/>
+              </w:rPr>
+              <w:t xml:space="preserve"> </w:t>
             </w:r>
             <w:r>
               <w:rPr>
@@ -3425,7 +3451,25 @@
                 <w:lang w:val="sv-SE"/>
                 <w14:ligatures w14:val="none"/>
               </w:rPr>
+              <w:t xml:space="preserve"> </w:t>
+            </w:r>
+            <w:r>
+              <w:rPr>
+                <w:rFonts w:ascii="Times New Roman" w:eastAsia="Times New Roman" w:hAnsi="Times New Roman" w:cs="Times New Roman"/>
+                <w:kern w:val="0"/>
+                <w:lang w:val="sv-SE"/>
+                <w14:ligatures w14:val="none"/>
+              </w:rPr>
               <w:t>pukul</w:t>
+            </w:r>
+            <w:r>
+              <w:rPr>
+                <w:rFonts w:ascii="Times New Roman" w:eastAsia="Times New Roman" w:hAnsi="Times New Roman" w:cs="Times New Roman"/>
+                <w:kern w:val="0"/>
+                <w:lang w:val="sv-SE"/>
+                <w14:ligatures w14:val="none"/>
+              </w:rPr>
+              <w:t xml:space="preserve"> :</w:t>
             </w:r>
             <w:r>
               <w:rPr>
@@ -3554,7 +3598,15 @@
                       <w:kern w:val="0"/>
                       <w14:ligatures w14:val="none"/>
                     </w:rPr>
-                    <w:t>_daftar</w:t>
+                    <w:t>_</w:t>
+                  </w:r>
+                  <w:r>
+                    <w:rPr>
+                      <w:rFonts w:ascii="Times New Roman" w:eastAsia="Times New Roman" w:hAnsi="Times New Roman" w:cs="Times New Roman"/>
+                      <w:kern w:val="0"/>
+                      <w14:ligatures w14:val="none"/>
+                    </w:rPr>
+                    <w:t>surat</w:t>
                   </w:r>
                   <w:proofErr w:type="spellEnd"/>
                   <w:r>
@@ -5599,7 +5651,6 @@
   <w:style w:type="character" w:default="1" w:styleId="DefaultParagraphFont">
     <w:name w:val="Default Paragraph Font"/>
     <w:uiPriority w:val="1"/>
-    <w:semiHidden/>
     <w:unhideWhenUsed/>
   </w:style>
   <w:style w:type="table" w:default="1" w:styleId="TableNormal">

</xml_diff>